<commit_message>
maven Life cycle and execution
maven Life cycle and execution
</commit_message>
<xml_diff>
--- a/docs/Maven.docx
+++ b/docs/Maven.docx
@@ -975,6 +975,350 @@
         </w:drawing>
       </w:r>
     </w:p>
+    <w:p>
+      <w:pPr>
+        <w:ind w:left="360"/>
+      </w:pPr>
+    </w:p>
+    <w:p>
+      <w:pPr>
+        <w:ind w:left="360"/>
+        <w:rPr>
+          <w:b/>
+          <w:bCs/>
+          <w:u w:val="single"/>
+        </w:rPr>
+      </w:pPr>
+      <w:r>
+        <w:rPr>
+          <w:b/>
+          <w:bCs/>
+          <w:u w:val="single"/>
+        </w:rPr>
+        <w:t>Maven Dependency management</w:t>
+      </w:r>
+    </w:p>
+    <w:p>
+      <w:pPr>
+        <w:pStyle w:val="ListParagraph"/>
+        <w:numPr>
+          <w:ilvl w:val="3"/>
+          <w:numId w:val="1"/>
+        </w:numPr>
+      </w:pPr>
+      <w:r>
+        <w:t>Dependency is also considered as a jar file for which are required in an application</w:t>
+      </w:r>
+      <w:r>
+        <w:t>.</w:t>
+      </w:r>
+      <w:r>
+        <w:t xml:space="preserve"> </w:t>
+      </w:r>
+    </w:p>
+    <w:p>
+      <w:pPr>
+        <w:pStyle w:val="ListParagraph"/>
+        <w:numPr>
+          <w:ilvl w:val="3"/>
+          <w:numId w:val="1"/>
+        </w:numPr>
+      </w:pPr>
+      <w:r>
+        <w:t>This dependencies will be configure inside maven pom.xml file. The jars will be provided by maven.</w:t>
+      </w:r>
+    </w:p>
+    <w:p>
+      <w:pPr>
+        <w:pStyle w:val="ListParagraph"/>
+        <w:numPr>
+          <w:ilvl w:val="3"/>
+          <w:numId w:val="1"/>
+        </w:numPr>
+      </w:pPr>
+      <w:r>
+        <w:t xml:space="preserve">First Maven </w:t>
+      </w:r>
+      <w:r>
+        <w:t>check for</w:t>
+      </w:r>
+      <w:r>
+        <w:t xml:space="preserve"> the jar file is present inside the local repository or not</w:t>
+      </w:r>
+      <w:r>
+        <w:t>, if it is present then it will be directly added inside the project. But if it is not present inside local repository then it will be downloaded from the central/cloud repository downloaded inside local repo and then it will be added inside project.</w:t>
+      </w:r>
+    </w:p>
+    <w:p>
+      <w:pPr>
+        <w:pStyle w:val="ListParagraph"/>
+        <w:ind w:left="1080"/>
+      </w:pPr>
+      <w:r>
+        <w:rPr>
+          <w:noProof/>
+        </w:rPr>
+        <w:lastRenderedPageBreak/>
+        <w:drawing>
+          <wp:inline distT="0" distB="0" distL="0" distR="0" wp14:anchorId="384AFB91" wp14:editId="2FA1B189">
+            <wp:extent cx="5939155" cy="2524125"/>
+            <wp:effectExtent l="19050" t="0" r="4445" b="0"/>
+            <wp:docPr id="6" name="Picture 6"/>
+            <wp:cNvGraphicFramePr>
+              <a:graphicFrameLocks xmlns:a="http://schemas.openxmlformats.org/drawingml/2006/main" noChangeAspect="1"/>
+            </wp:cNvGraphicFramePr>
+            <a:graphic xmlns:a="http://schemas.openxmlformats.org/drawingml/2006/main">
+              <a:graphicData uri="http://schemas.openxmlformats.org/drawingml/2006/picture">
+                <pic:pic xmlns:pic="http://schemas.openxmlformats.org/drawingml/2006/picture">
+                  <pic:nvPicPr>
+                    <pic:cNvPr id="0" name="Picture 1"/>
+                    <pic:cNvPicPr>
+                      <a:picLocks noChangeAspect="1" noChangeArrowheads="1"/>
+                    </pic:cNvPicPr>
+                  </pic:nvPicPr>
+                  <pic:blipFill>
+                    <a:blip r:embed="rId11"/>
+                    <a:srcRect/>
+                    <a:stretch>
+                      <a:fillRect/>
+                    </a:stretch>
+                  </pic:blipFill>
+                  <pic:spPr bwMode="auto">
+                    <a:xfrm>
+                      <a:off x="0" y="0"/>
+                      <a:ext cx="5939155" cy="2524125"/>
+                    </a:xfrm>
+                    <a:prstGeom prst="rect">
+                      <a:avLst/>
+                    </a:prstGeom>
+                    <a:noFill/>
+                    <a:ln w="9525">
+                      <a:noFill/>
+                      <a:miter lim="800000"/>
+                      <a:headEnd/>
+                      <a:tailEnd/>
+                    </a:ln>
+                  </pic:spPr>
+                </pic:pic>
+              </a:graphicData>
+            </a:graphic>
+          </wp:inline>
+        </w:drawing>
+      </w:r>
+    </w:p>
+    <w:p/>
+    <w:p>
+      <w:pPr>
+        <w:rPr>
+          <w:b/>
+          <w:bCs/>
+          <w:u w:val="single"/>
+        </w:rPr>
+      </w:pPr>
+      <w:r>
+        <w:rPr>
+          <w:b/>
+          <w:bCs/>
+          <w:u w:val="single"/>
+        </w:rPr>
+        <w:t>Maven Life Cycle(stages/goals)</w:t>
+      </w:r>
+    </w:p>
+    <w:p>
+      <w:pPr>
+        <w:pStyle w:val="ListParagraph"/>
+        <w:numPr>
+          <w:ilvl w:val="0"/>
+          <w:numId w:val="4"/>
+        </w:numPr>
+      </w:pPr>
+      <w:r>
+        <w:t>Clean</w:t>
+      </w:r>
+    </w:p>
+    <w:p>
+      <w:pPr>
+        <w:pStyle w:val="ListParagraph"/>
+        <w:numPr>
+          <w:ilvl w:val="1"/>
+          <w:numId w:val="4"/>
+        </w:numPr>
+      </w:pPr>
+      <w:r>
+        <w:t>In this stage the maven will clean the previously execution result and the target folder will be deleted in this stage.</w:t>
+      </w:r>
+    </w:p>
+    <w:p>
+      <w:pPr>
+        <w:pStyle w:val="ListParagraph"/>
+        <w:numPr>
+          <w:ilvl w:val="0"/>
+          <w:numId w:val="4"/>
+        </w:numPr>
+      </w:pPr>
+      <w:r>
+        <w:t>Validate</w:t>
+      </w:r>
+    </w:p>
+    <w:p>
+      <w:pPr>
+        <w:pStyle w:val="ListParagraph"/>
+        <w:numPr>
+          <w:ilvl w:val="1"/>
+          <w:numId w:val="4"/>
+        </w:numPr>
+      </w:pPr>
+      <w:r>
+        <w:t>In this stage the project correctness will be check like project structure, dependencies etc.</w:t>
+      </w:r>
+    </w:p>
+    <w:p>
+      <w:pPr>
+        <w:pStyle w:val="ListParagraph"/>
+        <w:numPr>
+          <w:ilvl w:val="0"/>
+          <w:numId w:val="4"/>
+        </w:numPr>
+      </w:pPr>
+      <w:r>
+        <w:t>Compile</w:t>
+      </w:r>
+    </w:p>
+    <w:p>
+      <w:pPr>
+        <w:pStyle w:val="ListParagraph"/>
+        <w:numPr>
+          <w:ilvl w:val="1"/>
+          <w:numId w:val="4"/>
+        </w:numPr>
+      </w:pPr>
+      <w:r>
+        <w:t>In this stage all the java classes will be compiled and generate a .class file.</w:t>
+      </w:r>
+    </w:p>
+    <w:p>
+      <w:pPr>
+        <w:pStyle w:val="ListParagraph"/>
+        <w:numPr>
+          <w:ilvl w:val="0"/>
+          <w:numId w:val="4"/>
+        </w:numPr>
+      </w:pPr>
+      <w:r>
+        <w:t>Test</w:t>
+      </w:r>
+    </w:p>
+    <w:p>
+      <w:pPr>
+        <w:pStyle w:val="ListParagraph"/>
+        <w:numPr>
+          <w:ilvl w:val="1"/>
+          <w:numId w:val="4"/>
+        </w:numPr>
+      </w:pPr>
+      <w:r>
+        <w:t>In tis stage the test cases will be executed if it is available.</w:t>
+      </w:r>
+    </w:p>
+    <w:p>
+      <w:pPr>
+        <w:pStyle w:val="ListParagraph"/>
+        <w:numPr>
+          <w:ilvl w:val="0"/>
+          <w:numId w:val="4"/>
+        </w:numPr>
+      </w:pPr>
+      <w:r>
+        <w:t>Package</w:t>
+      </w:r>
+    </w:p>
+    <w:p>
+      <w:pPr>
+        <w:pStyle w:val="ListParagraph"/>
+        <w:numPr>
+          <w:ilvl w:val="1"/>
+          <w:numId w:val="4"/>
+        </w:numPr>
+      </w:pPr>
+      <w:r>
+        <w:t xml:space="preserve">In this stage the project will be bundled and converted into executable format like .jar and .war </w:t>
+      </w:r>
+    </w:p>
+    <w:p>
+      <w:pPr>
+        <w:pStyle w:val="ListParagraph"/>
+        <w:numPr>
+          <w:ilvl w:val="0"/>
+          <w:numId w:val="4"/>
+        </w:numPr>
+      </w:pPr>
+      <w:r>
+        <w:t xml:space="preserve">Verify </w:t>
+      </w:r>
+    </w:p>
+    <w:p>
+      <w:pPr>
+        <w:pStyle w:val="ListParagraph"/>
+        <w:numPr>
+          <w:ilvl w:val="1"/>
+          <w:numId w:val="4"/>
+        </w:numPr>
+      </w:pPr>
+      <w:r>
+        <w:t xml:space="preserve">Maven will verify the bundle created from the previous step. </w:t>
+      </w:r>
+    </w:p>
+    <w:p>
+      <w:pPr>
+        <w:pStyle w:val="ListParagraph"/>
+        <w:numPr>
+          <w:ilvl w:val="0"/>
+          <w:numId w:val="4"/>
+        </w:numPr>
+      </w:pPr>
+      <w:r>
+        <w:t>Install</w:t>
+      </w:r>
+    </w:p>
+    <w:p>
+      <w:pPr>
+        <w:pStyle w:val="ListParagraph"/>
+        <w:numPr>
+          <w:ilvl w:val="1"/>
+          <w:numId w:val="4"/>
+        </w:numPr>
+      </w:pPr>
+      <w:r>
+        <w:t>In this stage the bundle will be make ready for the execution.</w:t>
+      </w:r>
+    </w:p>
+    <w:p>
+      <w:pPr>
+        <w:pStyle w:val="ListParagraph"/>
+        <w:numPr>
+          <w:ilvl w:val="0"/>
+          <w:numId w:val="4"/>
+        </w:numPr>
+      </w:pPr>
+      <w:r>
+        <w:t>D</w:t>
+      </w:r>
+      <w:r>
+        <w:t>eploy</w:t>
+      </w:r>
+    </w:p>
+    <w:p>
+      <w:pPr>
+        <w:pStyle w:val="ListParagraph"/>
+        <w:numPr>
+          <w:ilvl w:val="1"/>
+          <w:numId w:val="4"/>
+        </w:numPr>
+      </w:pPr>
+      <w:r>
+        <w:t>The application can be start execution.</w:t>
+      </w:r>
+    </w:p>
     <w:sectPr>
       <w:pgSz w:w="12240" w:h="15840"/>
       <w:pgMar w:top="1440" w:right="1440" w:bottom="1440" w:left="1440" w:header="720" w:footer="720" w:gutter="0"/>
@@ -1024,7 +1368,7 @@
       <w:lvlText w:val="%4."/>
       <w:lvlJc w:val="left"/>
       <w:pPr>
-        <w:ind w:left="2880" w:hanging="360"/>
+        <w:ind w:left="1080" w:hanging="360"/>
       </w:pPr>
     </w:lvl>
     <w:lvl w:ilvl="4" w:tplc="04090019">
@@ -1074,6 +1418,95 @@
     </w:lvl>
   </w:abstractNum>
   <w:abstractNum w:abstractNumId="1" w15:restartNumberingAfterBreak="0">
+    <w:nsid w:val="24F215B5"/>
+    <w:multiLevelType w:val="hybridMultilevel"/>
+    <w:tmpl w:val="F0AEE42E"/>
+    <w:lvl w:ilvl="0" w:tplc="0409000F">
+      <w:start w:val="1"/>
+      <w:numFmt w:val="decimal"/>
+      <w:lvlText w:val="%1."/>
+      <w:lvlJc w:val="left"/>
+      <w:pPr>
+        <w:ind w:left="720" w:hanging="360"/>
+      </w:pPr>
+      <w:rPr>
+        <w:rFonts w:hint="default"/>
+      </w:rPr>
+    </w:lvl>
+    <w:lvl w:ilvl="1" w:tplc="04090019">
+      <w:start w:val="1"/>
+      <w:numFmt w:val="lowerLetter"/>
+      <w:lvlText w:val="%2."/>
+      <w:lvlJc w:val="left"/>
+      <w:pPr>
+        <w:ind w:left="1440" w:hanging="360"/>
+      </w:pPr>
+    </w:lvl>
+    <w:lvl w:ilvl="2" w:tplc="0409001B" w:tentative="1">
+      <w:start w:val="1"/>
+      <w:numFmt w:val="lowerRoman"/>
+      <w:lvlText w:val="%3."/>
+      <w:lvlJc w:val="right"/>
+      <w:pPr>
+        <w:ind w:left="2160" w:hanging="180"/>
+      </w:pPr>
+    </w:lvl>
+    <w:lvl w:ilvl="3" w:tplc="0409000F" w:tentative="1">
+      <w:start w:val="1"/>
+      <w:numFmt w:val="decimal"/>
+      <w:lvlText w:val="%4."/>
+      <w:lvlJc w:val="left"/>
+      <w:pPr>
+        <w:ind w:left="2880" w:hanging="360"/>
+      </w:pPr>
+    </w:lvl>
+    <w:lvl w:ilvl="4" w:tplc="04090019" w:tentative="1">
+      <w:start w:val="1"/>
+      <w:numFmt w:val="lowerLetter"/>
+      <w:lvlText w:val="%5."/>
+      <w:lvlJc w:val="left"/>
+      <w:pPr>
+        <w:ind w:left="3600" w:hanging="360"/>
+      </w:pPr>
+    </w:lvl>
+    <w:lvl w:ilvl="5" w:tplc="0409001B" w:tentative="1">
+      <w:start w:val="1"/>
+      <w:numFmt w:val="lowerRoman"/>
+      <w:lvlText w:val="%6."/>
+      <w:lvlJc w:val="right"/>
+      <w:pPr>
+        <w:ind w:left="4320" w:hanging="180"/>
+      </w:pPr>
+    </w:lvl>
+    <w:lvl w:ilvl="6" w:tplc="0409000F" w:tentative="1">
+      <w:start w:val="1"/>
+      <w:numFmt w:val="decimal"/>
+      <w:lvlText w:val="%7."/>
+      <w:lvlJc w:val="left"/>
+      <w:pPr>
+        <w:ind w:left="5040" w:hanging="360"/>
+      </w:pPr>
+    </w:lvl>
+    <w:lvl w:ilvl="7" w:tplc="04090019" w:tentative="1">
+      <w:start w:val="1"/>
+      <w:numFmt w:val="lowerLetter"/>
+      <w:lvlText w:val="%8."/>
+      <w:lvlJc w:val="left"/>
+      <w:pPr>
+        <w:ind w:left="5760" w:hanging="360"/>
+      </w:pPr>
+    </w:lvl>
+    <w:lvl w:ilvl="8" w:tplc="0409001B" w:tentative="1">
+      <w:start w:val="1"/>
+      <w:numFmt w:val="lowerRoman"/>
+      <w:lvlText w:val="%9."/>
+      <w:lvlJc w:val="right"/>
+      <w:pPr>
+        <w:ind w:left="6480" w:hanging="180"/>
+      </w:pPr>
+    </w:lvl>
+  </w:abstractNum>
+  <w:abstractNum w:abstractNumId="2" w15:restartNumberingAfterBreak="0">
     <w:nsid w:val="437342C9"/>
     <w:multiLevelType w:val="hybridMultilevel"/>
     <w:tmpl w:val="B404795C"/>
@@ -1159,7 +1592,7 @@
       </w:pPr>
     </w:lvl>
   </w:abstractNum>
-  <w:abstractNum w:abstractNumId="2" w15:restartNumberingAfterBreak="0">
+  <w:abstractNum w:abstractNumId="3" w15:restartNumberingAfterBreak="0">
     <w:nsid w:val="6B490D3F"/>
     <w:multiLevelType w:val="hybridMultilevel"/>
     <w:tmpl w:val="782CAEA0"/>
@@ -1276,7 +1709,7 @@
     </w:lvlOverride>
   </w:num>
   <w:num w:numId="2" w16cid:durableId="1807965930">
-    <w:abstractNumId w:val="1"/>
+    <w:abstractNumId w:val="2"/>
     <w:lvlOverride w:ilvl="0">
       <w:startOverride w:val="1"/>
     </w:lvlOverride>
@@ -1306,7 +1739,7 @@
     </w:lvlOverride>
   </w:num>
   <w:num w:numId="3" w16cid:durableId="2004384971">
-    <w:abstractNumId w:val="2"/>
+    <w:abstractNumId w:val="3"/>
     <w:lvlOverride w:ilvl="0">
       <w:startOverride w:val="1"/>
     </w:lvlOverride>
@@ -1334,6 +1767,9 @@
     <w:lvlOverride w:ilvl="8">
       <w:startOverride w:val="1"/>
     </w:lvlOverride>
+  </w:num>
+  <w:num w:numId="4" w16cid:durableId="12460080">
+    <w:abstractNumId w:val="1"/>
   </w:num>
 </w:numbering>
 </file>
@@ -1789,6 +2225,17 @@
       <w:u w:val="single"/>
     </w:rPr>
   </w:style>
+  <w:style w:type="paragraph" w:styleId="ListParagraph">
+    <w:name w:val="List Paragraph"/>
+    <w:basedOn w:val="Normal"/>
+    <w:uiPriority w:val="34"/>
+    <w:qFormat/>
+    <w:rsid w:val="000E54B4"/>
+    <w:pPr>
+      <w:ind w:left="720"/>
+      <w:contextualSpacing/>
+    </w:pPr>
+  </w:style>
 </w:styles>
 </file>
 

</xml_diff>